<commit_message>
added radiation in C
</commit_message>
<xml_diff>
--- a/notes.docx
+++ b/notes.docx
@@ -4,287 +4,86 @@
   <w:body>
     <w:p>
       <w:r>
-        <w:t>Notes from 2/4/14 meeting with Roz</w:t>
+        <w:t>Plot apparent population size graph</w:t>
+      </w:r>
+    </w:p>
+    <w:p>
+      <w:r>
+        <w:tab/>
+        <w:t>Start location of (for example) LA</w:t>
+      </w:r>
+    </w:p>
+    <w:p>
+      <w:r>
+        <w:tab/>
+        <w:t xml:space="preserve">Bubbles with populations of every country in US, </w:t>
+      </w:r>
+      <w:proofErr w:type="spellStart"/>
+      <w:r>
+        <w:t>Mex</w:t>
+      </w:r>
+      <w:proofErr w:type="spellEnd"/>
+      <w:r>
+        <w:t>, Can</w:t>
       </w:r>
     </w:p>
     <w:p/>
     <w:p>
       <w:r>
-        <w:t>Part I</w:t>
-      </w:r>
-    </w:p>
-    <w:p>
-      <w:r>
-        <w:t>Quantify where the radiation model does not fit will</w:t>
-      </w:r>
-    </w:p>
-    <w:p>
-      <w:r>
-        <w:t>Hypothesis: Radiation model doesn't fit well in areas where there is a border</w:t>
+        <w:t xml:space="preserve">Start location of one state and show data </w:t>
+      </w:r>
+      <w:proofErr w:type="spellStart"/>
+      <w:r>
+        <w:t>vs</w:t>
+      </w:r>
+      <w:proofErr w:type="spellEnd"/>
+      <w:r>
+        <w:t xml:space="preserve"> model for other states and Canada and Mexico</w:t>
+      </w:r>
+    </w:p>
+    <w:p>
+      <w:r>
+        <w:t xml:space="preserve">Model=bars, data=points </w:t>
+      </w:r>
+    </w:p>
+    <w:p>
+      <w:r>
+        <w:t>Add confidence intervals (find range for gamma)</w:t>
       </w:r>
     </w:p>
     <w:p/>
     <w:p>
       <w:r>
-        <w:t>Part II</w:t>
-      </w:r>
-    </w:p>
-    <w:p>
-      <w:r>
-        <w:t>Come up with a radiation model like formulation that accounts for cross border movements</w:t>
-      </w:r>
-    </w:p>
-    <w:p/>
-    <w:p>
-      <w:r>
-        <w:t>Part III</w:t>
-      </w:r>
-    </w:p>
-    <w:p>
-      <w:r>
-        <w:t>Simulate flu like epidemics over network</w:t>
-      </w:r>
-    </w:p>
-    <w:p/>
-    <w:p>
-      <w:r>
-        <w:t>Compare income to out-of-county commuters (remove counties with small populations or color them differently/ gradient)</w:t>
-      </w:r>
-    </w:p>
-    <w:p>
-      <w:r>
-        <w:t>optim equivalent in python (Nelder-Mead optimization)</w:t>
-      </w:r>
-    </w:p>
-    <w:p>
-      <w:pPr>
-        <w:pStyle w:val="HTMLPreformatted"/>
-        <w:shd w:val="clear" w:color="auto" w:fill="F5F5F5"/>
-        <w:wordWrap w:val="0"/>
-        <w:spacing w:after="143" w:line="285" w:lineRule="atLeast"/>
-        <w:rPr>
-          <w:color w:val="333333"/>
-          <w:sz w:val="24"/>
-          <w:szCs w:val="24"/>
-        </w:rPr>
-      </w:pPr>
-      <w:r>
-        <w:rPr>
-          <w:b/>
-          <w:bCs/>
-          <w:color w:val="007020"/>
-          <w:sz w:val="24"/>
-          <w:szCs w:val="24"/>
-        </w:rPr>
-        <w:t>from</w:t>
-      </w:r>
-      <w:r>
-        <w:rPr>
-          <w:color w:val="333333"/>
-          <w:sz w:val="24"/>
-          <w:szCs w:val="24"/>
-        </w:rPr>
-        <w:t xml:space="preserve"> </w:t>
-      </w:r>
-      <w:r>
-        <w:rPr>
-          <w:b/>
-          <w:bCs/>
-          <w:color w:val="0E84B5"/>
-          <w:sz w:val="24"/>
-          <w:szCs w:val="24"/>
-        </w:rPr>
-        <w:t>scipy.optimize</w:t>
-      </w:r>
-      <w:r>
-        <w:rPr>
-          <w:color w:val="333333"/>
-          <w:sz w:val="24"/>
-          <w:szCs w:val="24"/>
-        </w:rPr>
-        <w:t xml:space="preserve"> </w:t>
-      </w:r>
-      <w:r>
-        <w:rPr>
-          <w:b/>
-          <w:bCs/>
-          <w:color w:val="007020"/>
-          <w:sz w:val="24"/>
-          <w:szCs w:val="24"/>
-        </w:rPr>
-        <w:t>import</w:t>
-      </w:r>
-      <w:r>
-        <w:rPr>
-          <w:color w:val="333333"/>
-          <w:sz w:val="24"/>
-          <w:szCs w:val="24"/>
-        </w:rPr>
-        <w:t xml:space="preserve"> minimize</w:t>
-      </w:r>
-    </w:p>
-    <w:p>
-      <w:pPr>
-        <w:pStyle w:val="HTMLPreformatted"/>
-        <w:shd w:val="clear" w:color="auto" w:fill="F5F5F5"/>
-        <w:wordWrap w:val="0"/>
-        <w:spacing w:after="143" w:line="285" w:lineRule="atLeast"/>
-        <w:rPr>
-          <w:color w:val="333333"/>
-          <w:sz w:val="24"/>
-          <w:szCs w:val="24"/>
-        </w:rPr>
-      </w:pPr>
-      <w:r>
-        <w:t>Update radiation model</w:t>
-      </w:r>
-    </w:p>
-    <w:p>
-      <w:r>
-        <w:t>Return probability matrix (3136x3136)</w:t>
-      </w:r>
-    </w:p>
-    <w:p>
-      <w:pPr>
         <w:rPr>
           <w:highlight w:val="yellow"/>
         </w:rPr>
-      </w:pPr>
-      <w:r>
-        <w:rPr>
-          <w:highlight w:val="yellow"/>
-        </w:rPr>
-        <w:t>Look up simulating epidemic models in python</w:t>
-      </w:r>
-    </w:p>
-    <w:p>
-      <w:pPr>
-        <w:rPr>
-          <w:highlight w:val="yellow"/>
-        </w:rPr>
-      </w:pPr>
-      <w:r>
-        <w:rPr>
-          <w:highlight w:val="yellow"/>
-        </w:rPr>
-        <w:t>Simulate epidemic</w:t>
-      </w:r>
-    </w:p>
-    <w:p>
-      <w:r>
-        <w:t>Tidy-up repo</w:t>
+        <w:t>Make error maps (before and after)</w:t>
       </w:r>
     </w:p>
     <w:p/>
     <w:p>
-      <w:pPr>
-        <w:widowControl/>
-        <w:shd w:val="clear" w:color="auto" w:fill="FFFFFF"/>
-        <w:suppressAutoHyphens w:val="0"/>
-        <w:rPr>
-          <w:rFonts w:ascii="Calibri" w:eastAsia="Times New Roman" w:hAnsi="Calibri" w:cs="Times New Roman"/>
-          <w:color w:val="222222"/>
-          <w:lang w:eastAsia="en-US" w:bidi="ar-SA"/>
-        </w:rPr>
-      </w:pPr>
-      <w:r>
-        <w:rPr>
-          <w:rFonts w:ascii="Calibri" w:eastAsia="Times New Roman" w:hAnsi="Calibri" w:cs="Times New Roman"/>
-          <w:color w:val="222222"/>
-          <w:lang w:eastAsia="en-US" w:bidi="ar-SA"/>
-        </w:rPr>
-        <w:t>Also, we need to clarify more where the radiation model doesn't fit well. </w:t>
-      </w:r>
-    </w:p>
-    <w:p>
-      <w:pPr>
-        <w:widowControl/>
-        <w:shd w:val="clear" w:color="auto" w:fill="FFFFFF"/>
-        <w:suppressAutoHyphens w:val="0"/>
-        <w:rPr>
-          <w:rFonts w:ascii="Calibri" w:eastAsia="Times New Roman" w:hAnsi="Calibri" w:cs="Times New Roman"/>
-          <w:color w:val="222222"/>
-          <w:lang w:eastAsia="en-US" w:bidi="ar-SA"/>
-        </w:rPr>
-      </w:pPr>
-      <w:r>
-        <w:rPr>
-          <w:rFonts w:ascii="Calibri" w:eastAsia="Times New Roman" w:hAnsi="Calibri" w:cs="Times New Roman"/>
-          <w:color w:val="222222"/>
-          <w:lang w:eastAsia="en-US" w:bidi="ar-SA"/>
-        </w:rPr>
-        <w:t>Can you check Figure 2d of the main radiation model, which shows observed and expected population fluxes. Can you re-make that figure, but stratify by distance? and also separately by population size of the donor and recipient counties? It would be good also to see if there are geographic trends, i.e. does it do better on the east or west coast, or in the middle? I know that you did some work quantifying the goodness of fit of the gravity model, but I dont seem to have those figures/documents to hand, and I cant remember if the green/blue map you sent was the error when including Canada as a destination or not.</w:t>
-      </w:r>
-    </w:p>
-    <w:p/>
-    <w:p/>
-    <w:p>
-      <w:pPr>
-        <w:pBdr>
-          <w:bottom w:val="single" w:sz="12" w:space="1" w:color="auto"/>
-        </w:pBdr>
-      </w:pPr>
-    </w:p>
-    <w:p/>
-    <w:p>
-      <w:r>
-        <w:t>D3 for within US error</w:t>
-      </w:r>
-    </w:p>
-    <w:p>
-      <w:r>
-        <w:t>Run minimize with gamma being the parameter</w:t>
-      </w:r>
-    </w:p>
-    <w:p>
-      <w:pPr>
-        <w:pBdr>
-          <w:bottom w:val="single" w:sz="12" w:space="1" w:color="auto"/>
-        </w:pBdr>
-      </w:pPr>
-    </w:p>
-    <w:p/>
-    <w:p>
-      <w:r>
-        <w:t>Find maximum likelihood gamma with us+Canada and us+mexico (gamma sub c and gamma sub m)</w:t>
-      </w:r>
-    </w:p>
-    <w:p>
-      <w:pPr>
-        <w:pBdr>
-          <w:bottom w:val="single" w:sz="12" w:space="1" w:color="auto"/>
-        </w:pBdr>
-      </w:pPr>
-    </w:p>
-    <w:p/>
-    <w:p>
-      <w:r>
-        <w:t>Run with alter</w:t>
-      </w:r>
-      <w:r>
-        <w:t>ed nj</w:t>
-      </w:r>
-    </w:p>
-    <w:p>
-      <w:r>
-        <w:t>Look at what counties are contributing to likelihood</w:t>
-      </w:r>
-    </w:p>
-    <w:p>
-      <w:r>
-        <w:t>Add comments</w:t>
-      </w:r>
-      <w:r>
-        <w:t xml:space="preserve"> to code</w:t>
+      <w:r>
+        <w:t>Schematic</w:t>
+      </w:r>
+    </w:p>
+    <w:p>
+      <w:r>
+        <w:t>O ------|-----</w:t>
+      </w:r>
+      <w:r>
+        <w:sym w:font="Wingdings" w:char="F0E0"/>
+      </w:r>
+      <w:r>
+        <w:t xml:space="preserve"> O</w:t>
       </w:r>
       <w:bookmarkStart w:id="0" w:name="_GoBack"/>
       <w:bookmarkEnd w:id="0"/>
     </w:p>
     <w:sectPr>
       <w:pgSz w:w="12240" w:h="15840"/>
-      <w:pgMar w:top="1134" w:right="1134" w:bottom="1134" w:left="1134" w:header="0" w:footer="0" w:gutter="0"/>
+      <w:pgMar w:top="1440" w:right="1800" w:bottom="1440" w:left="1800" w:header="720" w:footer="720" w:gutter="0"/>
       <w:cols w:space="720"/>
-      <w:formProt w:val="0"/>
+      <w:docGrid w:linePitch="360"/>
     </w:sectPr>
   </w:body>
 </w:document>
@@ -298,7 +97,7 @@
         <w:rFonts w:asciiTheme="minorHAnsi" w:eastAsiaTheme="minorEastAsia" w:hAnsiTheme="minorHAnsi" w:cstheme="minorBidi"/>
         <w:sz w:val="24"/>
         <w:szCs w:val="24"/>
-        <w:lang w:val="en-US" w:eastAsia="ja-JP" w:bidi="ar-SA"/>
+        <w:lang w:val="en-US" w:eastAsia="en-US" w:bidi="ar-SA"/>
       </w:rPr>
     </w:rPrDefault>
     <w:pPrDefault/>
@@ -444,14 +243,7 @@
   </w:latentStyles>
   <w:style w:type="paragraph" w:default="1" w:styleId="Normal">
     <w:name w:val="Normal"/>
-    <w:pPr>
-      <w:widowControl w:val="0"/>
-      <w:suppressAutoHyphens/>
-    </w:pPr>
-    <w:rPr>
-      <w:rFonts w:ascii="Times New Roman" w:eastAsia="SimSun" w:hAnsi="Times New Roman" w:cs="Lucida Sans"/>
-      <w:lang w:eastAsia="zh-CN" w:bidi="hi-IN"/>
-    </w:rPr>
+    <w:qFormat/>
   </w:style>
   <w:style w:type="character" w:default="1" w:styleId="DefaultParagraphFont">
     <w:name w:val="Default Paragraph Font"/>
@@ -480,114 +272,6 @@
     <w:semiHidden/>
     <w:unhideWhenUsed/>
   </w:style>
-  <w:style w:type="paragraph" w:customStyle="1" w:styleId="Heading">
-    <w:name w:val="Heading"/>
-    <w:basedOn w:val="Normal"/>
-    <w:next w:val="TextBody"/>
-    <w:pPr>
-      <w:keepNext/>
-      <w:spacing w:before="240" w:after="120"/>
-    </w:pPr>
-    <w:rPr>
-      <w:rFonts w:ascii="Arial" w:hAnsi="Arial"/>
-      <w:sz w:val="28"/>
-      <w:szCs w:val="28"/>
-    </w:rPr>
-  </w:style>
-  <w:style w:type="paragraph" w:customStyle="1" w:styleId="TextBody">
-    <w:name w:val="Text Body"/>
-    <w:basedOn w:val="Normal"/>
-    <w:pPr>
-      <w:spacing w:after="120"/>
-    </w:pPr>
-  </w:style>
-  <w:style w:type="paragraph" w:styleId="List">
-    <w:name w:val="List"/>
-    <w:basedOn w:val="TextBody"/>
-  </w:style>
-  <w:style w:type="paragraph" w:styleId="Caption">
-    <w:name w:val="caption"/>
-    <w:basedOn w:val="Normal"/>
-    <w:pPr>
-      <w:suppressLineNumbers/>
-      <w:spacing w:before="120" w:after="120"/>
-    </w:pPr>
-    <w:rPr>
-      <w:i/>
-      <w:iCs/>
-    </w:rPr>
-  </w:style>
-  <w:style w:type="paragraph" w:customStyle="1" w:styleId="Index">
-    <w:name w:val="Index"/>
-    <w:basedOn w:val="Normal"/>
-    <w:pPr>
-      <w:suppressLineNumbers/>
-    </w:pPr>
-  </w:style>
-  <w:style w:type="paragraph" w:styleId="HTMLPreformatted">
-    <w:name w:val="HTML Preformatted"/>
-    <w:basedOn w:val="Normal"/>
-    <w:link w:val="HTMLPreformattedChar"/>
-    <w:uiPriority w:val="99"/>
-    <w:unhideWhenUsed/>
-    <w:rsid w:val="00B70959"/>
-    <w:pPr>
-      <w:widowControl/>
-      <w:tabs>
-        <w:tab w:val="left" w:pos="916"/>
-        <w:tab w:val="left" w:pos="1832"/>
-        <w:tab w:val="left" w:pos="2748"/>
-        <w:tab w:val="left" w:pos="3664"/>
-        <w:tab w:val="left" w:pos="4580"/>
-        <w:tab w:val="left" w:pos="5496"/>
-        <w:tab w:val="left" w:pos="6412"/>
-        <w:tab w:val="left" w:pos="7328"/>
-        <w:tab w:val="left" w:pos="8244"/>
-        <w:tab w:val="left" w:pos="9160"/>
-        <w:tab w:val="left" w:pos="10076"/>
-        <w:tab w:val="left" w:pos="10992"/>
-        <w:tab w:val="left" w:pos="11908"/>
-        <w:tab w:val="left" w:pos="12824"/>
-        <w:tab w:val="left" w:pos="13740"/>
-        <w:tab w:val="left" w:pos="14656"/>
-      </w:tabs>
-      <w:suppressAutoHyphens w:val="0"/>
-    </w:pPr>
-    <w:rPr>
-      <w:rFonts w:ascii="Courier" w:eastAsiaTheme="minorEastAsia" w:hAnsi="Courier" w:cs="Courier"/>
-      <w:sz w:val="20"/>
-      <w:szCs w:val="20"/>
-      <w:lang w:eastAsia="en-US" w:bidi="ar-SA"/>
-    </w:rPr>
-  </w:style>
-  <w:style w:type="character" w:customStyle="1" w:styleId="HTMLPreformattedChar">
-    <w:name w:val="HTML Preformatted Char"/>
-    <w:basedOn w:val="DefaultParagraphFont"/>
-    <w:link w:val="HTMLPreformatted"/>
-    <w:uiPriority w:val="99"/>
-    <w:rsid w:val="00B70959"/>
-    <w:rPr>
-      <w:rFonts w:ascii="Courier" w:hAnsi="Courier" w:cs="Courier"/>
-      <w:sz w:val="20"/>
-      <w:szCs w:val="20"/>
-      <w:lang w:eastAsia="en-US"/>
-    </w:rPr>
-  </w:style>
-  <w:style w:type="character" w:customStyle="1" w:styleId="kn">
-    <w:name w:val="kn"/>
-    <w:basedOn w:val="DefaultParagraphFont"/>
-    <w:rsid w:val="00B70959"/>
-  </w:style>
-  <w:style w:type="character" w:customStyle="1" w:styleId="nn">
-    <w:name w:val="nn"/>
-    <w:basedOn w:val="DefaultParagraphFont"/>
-    <w:rsid w:val="00B70959"/>
-  </w:style>
-  <w:style w:type="character" w:customStyle="1" w:styleId="n">
-    <w:name w:val="n"/>
-    <w:basedOn w:val="DefaultParagraphFont"/>
-    <w:rsid w:val="00B70959"/>
-  </w:style>
 </w:styles>
 </file>
 
@@ -599,7 +283,7 @@
         <w:rFonts w:asciiTheme="minorHAnsi" w:eastAsiaTheme="minorEastAsia" w:hAnsiTheme="minorHAnsi" w:cstheme="minorBidi"/>
         <w:sz w:val="24"/>
         <w:szCs w:val="24"/>
-        <w:lang w:val="en-US" w:eastAsia="ja-JP" w:bidi="ar-SA"/>
+        <w:lang w:val="en-US" w:eastAsia="en-US" w:bidi="ar-SA"/>
       </w:rPr>
     </w:rPrDefault>
     <w:pPrDefault/>

</xml_diff>